<commit_message>
ajuste na chave volor3
</commit_message>
<xml_diff>
--- a/gerador-contrato/src/main/resources/file/docword.docx
+++ b/gerador-contrato/src/main/resources/file/docword.docx
@@ -2886,7 +2886,21 @@
                 <w:highlight w:val="yellow"/>
                 <w:lang w:val="en-US" w:eastAsia="en-US"/>
               </w:rPr>
-              <w:t>R$ {{valor2}}/</w:t>
+              <w:t>R${{valor3</w:t>
+            </w:r>
+            <w:r>
+              <w:rPr>
+                <w:highlight w:val="yellow"/>
+                <w:lang w:val="en-US" w:eastAsia="en-US"/>
+              </w:rPr>
+              <w:t>}}</w:t>
+            </w:r>
+            <w:r>
+              <w:rPr>
+                <w:highlight w:val="yellow"/>
+                <w:lang w:val="en-US" w:eastAsia="en-US"/>
+              </w:rPr>
+              <w:t>/</w:t>
             </w:r>
             <w:proofErr w:type="spellStart"/>
             <w:r>
@@ -10817,7 +10831,42 @@
               <w:rPr>
                 <w:highlight w:val="yellow"/>
               </w:rPr>
-              <w:t>R$ {{valor2}}/mês</w:t>
+              <w:t xml:space="preserve">R$ </w:t>
+            </w:r>
+            <w:r>
+              <w:rPr>
+                <w:highlight w:val="yellow"/>
+                <w:lang w:val="en-US" w:eastAsia="en-US"/>
+              </w:rPr>
+              <w:t>{{valor3</w:t>
+            </w:r>
+            <w:r>
+              <w:rPr>
+                <w:highlight w:val="yellow"/>
+                <w:lang w:val="en-US" w:eastAsia="en-US"/>
+              </w:rPr>
+              <w:t>}</w:t>
+            </w:r>
+            <w:proofErr w:type="gramStart"/>
+            <w:r>
+              <w:rPr>
+                <w:highlight w:val="yellow"/>
+                <w:lang w:val="en-US" w:eastAsia="en-US"/>
+              </w:rPr>
+              <w:t>}</w:t>
+            </w:r>
+            <w:proofErr w:type="gramEnd"/>
+            <w:r>
+              <w:rPr>
+                <w:highlight w:val="yellow"/>
+              </w:rPr>
+              <w:t>/</w:t>
+            </w:r>
+            <w:r>
+              <w:rPr>
+                <w:highlight w:val="yellow"/>
+              </w:rPr>
+              <w:t>mês</w:t>
             </w:r>
           </w:p>
         </w:tc>
@@ -17956,7 +18005,7 @@
   <a:extraClrSchemeLst/>
   <a:extLst>
     <a:ext uri="{05A4C25C-085E-4340-85A3-A5531E510DB2}">
-      <thm15:themeFamily xmlns="" xmlns:thm15="http://schemas.microsoft.com/office/thememl/2012/main" name="Office Theme" id="{62F939B6-93AF-4DB8-9C6B-D6C7DFDC589F}" vid="{4A3C46E8-61CC-4603-A589-7422A47A8E4A}"/>
+      <thm15:themeFamily xmlns:thm15="http://schemas.microsoft.com/office/thememl/2012/main" xmlns="" name="Office Theme" id="{62F939B6-93AF-4DB8-9C6B-D6C7DFDC589F}" vid="{4A3C46E8-61CC-4603-A589-7422A47A8E4A}"/>
     </a:ext>
   </a:extLst>
 </a:theme>

</xml_diff>